<commit_message>
finished readme and updated proposal
</commit_message>
<xml_diff>
--- a/Proposal parts/Project_Proposal_Trending_Topics.docx
+++ b/Proposal parts/Project_Proposal_Trending_Topics.docx
@@ -1178,7 +1178,7 @@
           <w:r>
             <w:fldChar w:fldCharType="separate"/>
           </w:r>
-          <w:hyperlink w:anchor="_Toc85806857" w:history="1">
+          <w:hyperlink w:anchor="_Toc85998837" w:history="1">
             <w:r>
               <w:rPr>
                 <w:rStyle w:val="Hyperlink"/>
@@ -1205,7 +1205,7 @@
                 <w:noProof/>
                 <w:webHidden/>
               </w:rPr>
-              <w:instrText xml:space="preserve"> PAGEREF _Toc85806857 \h </w:instrText>
+              <w:instrText xml:space="preserve"> PAGEREF _Toc85998837 \h </w:instrText>
             </w:r>
             <w:r>
               <w:rPr>
@@ -1225,7 +1225,7 @@
                 <w:noProof/>
                 <w:webHidden/>
               </w:rPr>
-              <w:t>2</w:t>
+              <w:t>3</w:t>
             </w:r>
             <w:r>
               <w:rPr>
@@ -1248,7 +1248,7 @@
               <w:lang/>
             </w:rPr>
           </w:pPr>
-          <w:hyperlink w:anchor="_Toc85806858" w:history="1">
+          <w:hyperlink w:anchor="_Toc85998838" w:history="1">
             <w:r>
               <w:rPr>
                 <w:rStyle w:val="Hyperlink"/>
@@ -1275,7 +1275,7 @@
                 <w:noProof/>
                 <w:webHidden/>
               </w:rPr>
-              <w:instrText xml:space="preserve"> PAGEREF _Toc85806858 \h </w:instrText>
+              <w:instrText xml:space="preserve"> PAGEREF _Toc85998838 \h </w:instrText>
             </w:r>
             <w:r>
               <w:rPr>
@@ -1295,7 +1295,7 @@
                 <w:noProof/>
                 <w:webHidden/>
               </w:rPr>
-              <w:t>3</w:t>
+              <w:t>4</w:t>
             </w:r>
             <w:r>
               <w:rPr>
@@ -1318,7 +1318,7 @@
               <w:lang/>
             </w:rPr>
           </w:pPr>
-          <w:hyperlink w:anchor="_Toc85806859" w:history="1">
+          <w:hyperlink w:anchor="_Toc85998839" w:history="1">
             <w:r>
               <w:rPr>
                 <w:rStyle w:val="Hyperlink"/>
@@ -1345,7 +1345,7 @@
                 <w:noProof/>
                 <w:webHidden/>
               </w:rPr>
-              <w:instrText xml:space="preserve"> PAGEREF _Toc85806859 \h </w:instrText>
+              <w:instrText xml:space="preserve"> PAGEREF _Toc85998839 \h </w:instrText>
             </w:r>
             <w:r>
               <w:rPr>
@@ -1365,7 +1365,7 @@
                 <w:noProof/>
                 <w:webHidden/>
               </w:rPr>
-              <w:t>3</w:t>
+              <w:t>4</w:t>
             </w:r>
             <w:r>
               <w:rPr>
@@ -1388,7 +1388,7 @@
               <w:lang/>
             </w:rPr>
           </w:pPr>
-          <w:hyperlink w:anchor="_Toc85806860" w:history="1">
+          <w:hyperlink w:anchor="_Toc85998840" w:history="1">
             <w:r>
               <w:rPr>
                 <w:rStyle w:val="Hyperlink"/>
@@ -1415,7 +1415,7 @@
                 <w:noProof/>
                 <w:webHidden/>
               </w:rPr>
-              <w:instrText xml:space="preserve"> PAGEREF _Toc85806860 \h </w:instrText>
+              <w:instrText xml:space="preserve"> PAGEREF _Toc85998840 \h </w:instrText>
             </w:r>
             <w:r>
               <w:rPr>
@@ -1435,7 +1435,7 @@
                 <w:noProof/>
                 <w:webHidden/>
               </w:rPr>
-              <w:t>3</w:t>
+              <w:t>4</w:t>
             </w:r>
             <w:r>
               <w:rPr>
@@ -1458,7 +1458,7 @@
               <w:lang/>
             </w:rPr>
           </w:pPr>
-          <w:hyperlink w:anchor="_Toc85806861" w:history="1">
+          <w:hyperlink w:anchor="_Toc85998841" w:history="1">
             <w:r>
               <w:rPr>
                 <w:rStyle w:val="Hyperlink"/>
@@ -1485,7 +1485,7 @@
                 <w:noProof/>
                 <w:webHidden/>
               </w:rPr>
-              <w:instrText xml:space="preserve"> PAGEREF _Toc85806861 \h </w:instrText>
+              <w:instrText xml:space="preserve"> PAGEREF _Toc85998841 \h </w:instrText>
             </w:r>
             <w:r>
               <w:rPr>
@@ -1505,7 +1505,7 @@
                 <w:noProof/>
                 <w:webHidden/>
               </w:rPr>
-              <w:t>3</w:t>
+              <w:t>4</w:t>
             </w:r>
             <w:r>
               <w:rPr>
@@ -1528,7 +1528,7 @@
               <w:lang/>
             </w:rPr>
           </w:pPr>
-          <w:hyperlink w:anchor="_Toc85806862" w:history="1">
+          <w:hyperlink w:anchor="_Toc85998842" w:history="1">
             <w:r>
               <w:rPr>
                 <w:rStyle w:val="Hyperlink"/>
@@ -1555,7 +1555,7 @@
                 <w:noProof/>
                 <w:webHidden/>
               </w:rPr>
-              <w:instrText xml:space="preserve"> PAGEREF _Toc85806862 \h </w:instrText>
+              <w:instrText xml:space="preserve"> PAGEREF _Toc85998842 \h </w:instrText>
             </w:r>
             <w:r>
               <w:rPr>
@@ -1575,7 +1575,7 @@
                 <w:noProof/>
                 <w:webHidden/>
               </w:rPr>
-              <w:t>3</w:t>
+              <w:t>4</w:t>
             </w:r>
             <w:r>
               <w:rPr>
@@ -1598,7 +1598,7 @@
               <w:lang/>
             </w:rPr>
           </w:pPr>
-          <w:hyperlink w:anchor="_Toc85806863" w:history="1">
+          <w:hyperlink w:anchor="_Toc85998843" w:history="1">
             <w:r>
               <w:rPr>
                 <w:rStyle w:val="Hyperlink"/>
@@ -1625,7 +1625,7 @@
                 <w:noProof/>
                 <w:webHidden/>
               </w:rPr>
-              <w:instrText xml:space="preserve"> PAGEREF _Toc85806863 \h </w:instrText>
+              <w:instrText xml:space="preserve"> PAGEREF _Toc85998843 \h </w:instrText>
             </w:r>
             <w:r>
               <w:rPr>
@@ -1645,7 +1645,7 @@
                 <w:noProof/>
                 <w:webHidden/>
               </w:rPr>
-              <w:t>3</w:t>
+              <w:t>4</w:t>
             </w:r>
             <w:r>
               <w:rPr>
@@ -1668,7 +1668,7 @@
               <w:lang/>
             </w:rPr>
           </w:pPr>
-          <w:hyperlink w:anchor="_Toc85806864" w:history="1">
+          <w:hyperlink w:anchor="_Toc85998844" w:history="1">
             <w:r>
               <w:rPr>
                 <w:rStyle w:val="Hyperlink"/>
@@ -1695,7 +1695,7 @@
                 <w:noProof/>
                 <w:webHidden/>
               </w:rPr>
-              <w:instrText xml:space="preserve"> PAGEREF _Toc85806864 \h </w:instrText>
+              <w:instrText xml:space="preserve"> PAGEREF _Toc85998844 \h </w:instrText>
             </w:r>
             <w:r>
               <w:rPr>
@@ -1715,7 +1715,7 @@
                 <w:noProof/>
                 <w:webHidden/>
               </w:rPr>
-              <w:t>3</w:t>
+              <w:t>4</w:t>
             </w:r>
             <w:r>
               <w:rPr>
@@ -1738,7 +1738,7 @@
               <w:lang/>
             </w:rPr>
           </w:pPr>
-          <w:hyperlink w:anchor="_Toc85806865" w:history="1">
+          <w:hyperlink w:anchor="_Toc85998845" w:history="1">
             <w:r>
               <w:rPr>
                 <w:rStyle w:val="Hyperlink"/>
@@ -1766,7 +1766,7 @@
                 <w:noProof/>
                 <w:webHidden/>
               </w:rPr>
-              <w:instrText xml:space="preserve"> PAGEREF _Toc85806865 \h </w:instrText>
+              <w:instrText xml:space="preserve"> PAGEREF _Toc85998845 \h </w:instrText>
             </w:r>
             <w:r>
               <w:rPr>
@@ -1786,7 +1786,7 @@
                 <w:noProof/>
                 <w:webHidden/>
               </w:rPr>
-              <w:t>3</w:t>
+              <w:t>4</w:t>
             </w:r>
             <w:r>
               <w:rPr>
@@ -1809,7 +1809,7 @@
               <w:lang/>
             </w:rPr>
           </w:pPr>
-          <w:hyperlink w:anchor="_Toc85806866" w:history="1">
+          <w:hyperlink w:anchor="_Toc85998846" w:history="1">
             <w:r>
               <w:rPr>
                 <w:rStyle w:val="Hyperlink"/>
@@ -1837,7 +1837,7 @@
                 <w:noProof/>
                 <w:webHidden/>
               </w:rPr>
-              <w:instrText xml:space="preserve"> PAGEREF _Toc85806866 \h </w:instrText>
+              <w:instrText xml:space="preserve"> PAGEREF _Toc85998846 \h </w:instrText>
             </w:r>
             <w:r>
               <w:rPr>
@@ -1857,7 +1857,7 @@
                 <w:noProof/>
                 <w:webHidden/>
               </w:rPr>
-              <w:t>4</w:t>
+              <w:t>5</w:t>
             </w:r>
             <w:r>
               <w:rPr>
@@ -1880,7 +1880,7 @@
               <w:lang/>
             </w:rPr>
           </w:pPr>
-          <w:hyperlink w:anchor="_Toc85806867" w:history="1">
+          <w:hyperlink w:anchor="_Toc85998847" w:history="1">
             <w:r>
               <w:rPr>
                 <w:rStyle w:val="Hyperlink"/>
@@ -1908,7 +1908,7 @@
                 <w:noProof/>
                 <w:webHidden/>
               </w:rPr>
-              <w:instrText xml:space="preserve"> PAGEREF _Toc85806867 \h </w:instrText>
+              <w:instrText xml:space="preserve"> PAGEREF _Toc85998847 \h </w:instrText>
             </w:r>
             <w:r>
               <w:rPr>
@@ -1928,7 +1928,7 @@
                 <w:noProof/>
                 <w:webHidden/>
               </w:rPr>
-              <w:t>4</w:t>
+              <w:t>5</w:t>
             </w:r>
             <w:r>
               <w:rPr>
@@ -1951,7 +1951,7 @@
               <w:lang/>
             </w:rPr>
           </w:pPr>
-          <w:hyperlink w:anchor="_Toc85806868" w:history="1">
+          <w:hyperlink w:anchor="_Toc85998848" w:history="1">
             <w:r>
               <w:rPr>
                 <w:rStyle w:val="Hyperlink"/>
@@ -1979,7 +1979,7 @@
                 <w:noProof/>
                 <w:webHidden/>
               </w:rPr>
-              <w:instrText xml:space="preserve"> PAGEREF _Toc85806868 \h </w:instrText>
+              <w:instrText xml:space="preserve"> PAGEREF _Toc85998848 \h </w:instrText>
             </w:r>
             <w:r>
               <w:rPr>
@@ -1999,7 +1999,7 @@
                 <w:noProof/>
                 <w:webHidden/>
               </w:rPr>
-              <w:t>5</w:t>
+              <w:t>6</w:t>
             </w:r>
             <w:r>
               <w:rPr>
@@ -2022,7 +2022,7 @@
               <w:lang/>
             </w:rPr>
           </w:pPr>
-          <w:hyperlink w:anchor="_Toc85806869" w:history="1">
+          <w:hyperlink w:anchor="_Toc85998849" w:history="1">
             <w:r>
               <w:rPr>
                 <w:rStyle w:val="Hyperlink"/>
@@ -2049,7 +2049,7 @@
                 <w:noProof/>
                 <w:webHidden/>
               </w:rPr>
-              <w:instrText xml:space="preserve"> PAGEREF _Toc85806869 \h </w:instrText>
+              <w:instrText xml:space="preserve"> PAGEREF _Toc85998849 \h </w:instrText>
             </w:r>
             <w:r>
               <w:rPr>
@@ -2069,7 +2069,7 @@
                 <w:noProof/>
                 <w:webHidden/>
               </w:rPr>
-              <w:t>5</w:t>
+              <w:t>6</w:t>
             </w:r>
             <w:r>
               <w:rPr>
@@ -2093,7 +2093,7 @@
               <w:lang/>
             </w:rPr>
           </w:pPr>
-          <w:hyperlink w:anchor="_Toc85806870" w:history="1">
+          <w:hyperlink w:anchor="_Toc85998850" w:history="1">
             <w:r>
               <w:rPr>
                 <w:rStyle w:val="Hyperlink"/>
@@ -2136,7 +2136,7 @@
                 <w:noProof/>
                 <w:webHidden/>
               </w:rPr>
-              <w:instrText xml:space="preserve"> PAGEREF _Toc85806870 \h </w:instrText>
+              <w:instrText xml:space="preserve"> PAGEREF _Toc85998850 \h </w:instrText>
             </w:r>
             <w:r>
               <w:rPr>
@@ -2156,7 +2156,7 @@
                 <w:noProof/>
                 <w:webHidden/>
               </w:rPr>
-              <w:t>5</w:t>
+              <w:t>6</w:t>
             </w:r>
             <w:r>
               <w:rPr>
@@ -2180,7 +2180,7 @@
               <w:lang/>
             </w:rPr>
           </w:pPr>
-          <w:hyperlink w:anchor="_Toc85806871" w:history="1">
+          <w:hyperlink w:anchor="_Toc85998851" w:history="1">
             <w:r>
               <w:rPr>
                 <w:rStyle w:val="Hyperlink"/>
@@ -2223,7 +2223,7 @@
                 <w:noProof/>
                 <w:webHidden/>
               </w:rPr>
-              <w:instrText xml:space="preserve"> PAGEREF _Toc85806871 \h </w:instrText>
+              <w:instrText xml:space="preserve"> PAGEREF _Toc85998851 \h </w:instrText>
             </w:r>
             <w:r>
               <w:rPr>
@@ -2243,7 +2243,7 @@
                 <w:noProof/>
                 <w:webHidden/>
               </w:rPr>
-              <w:t>5</w:t>
+              <w:t>6</w:t>
             </w:r>
             <w:r>
               <w:rPr>
@@ -2266,7 +2266,7 @@
               <w:lang/>
             </w:rPr>
           </w:pPr>
-          <w:hyperlink w:anchor="_Toc85806872" w:history="1">
+          <w:hyperlink w:anchor="_Toc85998852" w:history="1">
             <w:r>
               <w:rPr>
                 <w:rStyle w:val="Hyperlink"/>
@@ -2293,7 +2293,7 @@
                 <w:noProof/>
                 <w:webHidden/>
               </w:rPr>
-              <w:instrText xml:space="preserve"> PAGEREF _Toc85806872 \h </w:instrText>
+              <w:instrText xml:space="preserve"> PAGEREF _Toc85998852 \h </w:instrText>
             </w:r>
             <w:r>
               <w:rPr>
@@ -2313,7 +2313,7 @@
                 <w:noProof/>
                 <w:webHidden/>
               </w:rPr>
-              <w:t>5</w:t>
+              <w:t>6</w:t>
             </w:r>
             <w:r>
               <w:rPr>
@@ -2337,7 +2337,7 @@
               <w:lang/>
             </w:rPr>
           </w:pPr>
-          <w:hyperlink w:anchor="_Toc85806873" w:history="1">
+          <w:hyperlink w:anchor="_Toc85998853" w:history="1">
             <w:r>
               <w:rPr>
                 <w:rStyle w:val="Hyperlink"/>
@@ -2380,7 +2380,7 @@
                 <w:noProof/>
                 <w:webHidden/>
               </w:rPr>
-              <w:instrText xml:space="preserve"> PAGEREF _Toc85806873 \h </w:instrText>
+              <w:instrText xml:space="preserve"> PAGEREF _Toc85998853 \h </w:instrText>
             </w:r>
             <w:r>
               <w:rPr>
@@ -2400,7 +2400,7 @@
                 <w:noProof/>
                 <w:webHidden/>
               </w:rPr>
-              <w:t>5</w:t>
+              <w:t>6</w:t>
             </w:r>
             <w:r>
               <w:rPr>
@@ -2424,7 +2424,7 @@
               <w:lang/>
             </w:rPr>
           </w:pPr>
-          <w:hyperlink w:anchor="_Toc85806874" w:history="1">
+          <w:hyperlink w:anchor="_Toc85998854" w:history="1">
             <w:r>
               <w:rPr>
                 <w:rStyle w:val="Hyperlink"/>
@@ -2467,7 +2467,7 @@
                 <w:noProof/>
                 <w:webHidden/>
               </w:rPr>
-              <w:instrText xml:space="preserve"> PAGEREF _Toc85806874 \h </w:instrText>
+              <w:instrText xml:space="preserve"> PAGEREF _Toc85998854 \h </w:instrText>
             </w:r>
             <w:r>
               <w:rPr>
@@ -2487,7 +2487,7 @@
                 <w:noProof/>
                 <w:webHidden/>
               </w:rPr>
-              <w:t>5</w:t>
+              <w:t>6</w:t>
             </w:r>
             <w:r>
               <w:rPr>
@@ -2511,7 +2511,7 @@
               <w:lang/>
             </w:rPr>
           </w:pPr>
-          <w:hyperlink w:anchor="_Toc85806875" w:history="1">
+          <w:hyperlink w:anchor="_Toc85998855" w:history="1">
             <w:r>
               <w:rPr>
                 <w:rStyle w:val="Hyperlink"/>
@@ -2554,7 +2554,7 @@
                 <w:noProof/>
                 <w:webHidden/>
               </w:rPr>
-              <w:instrText xml:space="preserve"> PAGEREF _Toc85806875 \h </w:instrText>
+              <w:instrText xml:space="preserve"> PAGEREF _Toc85998855 \h </w:instrText>
             </w:r>
             <w:r>
               <w:rPr>
@@ -2574,7 +2574,7 @@
                 <w:noProof/>
                 <w:webHidden/>
               </w:rPr>
-              <w:t>5</w:t>
+              <w:t>6</w:t>
             </w:r>
             <w:r>
               <w:rPr>
@@ -2598,7 +2598,7 @@
               <w:lang/>
             </w:rPr>
           </w:pPr>
-          <w:hyperlink w:anchor="_Toc85806876" w:history="1">
+          <w:hyperlink w:anchor="_Toc85998856" w:history="1">
             <w:r>
               <w:rPr>
                 <w:rStyle w:val="Hyperlink"/>
@@ -2641,7 +2641,7 @@
                 <w:noProof/>
                 <w:webHidden/>
               </w:rPr>
-              <w:instrText xml:space="preserve"> PAGEREF _Toc85806876 \h </w:instrText>
+              <w:instrText xml:space="preserve"> PAGEREF _Toc85998856 \h </w:instrText>
             </w:r>
             <w:r>
               <w:rPr>
@@ -2661,7 +2661,7 @@
                 <w:noProof/>
                 <w:webHidden/>
               </w:rPr>
-              <w:t>5</w:t>
+              <w:t>6</w:t>
             </w:r>
             <w:r>
               <w:rPr>
@@ -2684,7 +2684,7 @@
               <w:lang/>
             </w:rPr>
           </w:pPr>
-          <w:hyperlink w:anchor="_Toc85806877" w:history="1">
+          <w:hyperlink w:anchor="_Toc85998857" w:history="1">
             <w:r>
               <w:rPr>
                 <w:rStyle w:val="Hyperlink"/>
@@ -2711,7 +2711,7 @@
                 <w:noProof/>
                 <w:webHidden/>
               </w:rPr>
-              <w:instrText xml:space="preserve"> PAGEREF _Toc85806877 \h </w:instrText>
+              <w:instrText xml:space="preserve"> PAGEREF _Toc85998857 \h </w:instrText>
             </w:r>
             <w:r>
               <w:rPr>
@@ -2731,7 +2731,7 @@
                 <w:noProof/>
                 <w:webHidden/>
               </w:rPr>
-              <w:t>6</w:t>
+              <w:t>7</w:t>
             </w:r>
             <w:r>
               <w:rPr>
@@ -2755,7 +2755,7 @@
               <w:lang/>
             </w:rPr>
           </w:pPr>
-          <w:hyperlink w:anchor="_Toc85806878" w:history="1">
+          <w:hyperlink w:anchor="_Toc85998858" w:history="1">
             <w:r>
               <w:rPr>
                 <w:rStyle w:val="Hyperlink"/>
@@ -2798,7 +2798,7 @@
                 <w:noProof/>
                 <w:webHidden/>
               </w:rPr>
-              <w:instrText xml:space="preserve"> PAGEREF _Toc85806878 \h </w:instrText>
+              <w:instrText xml:space="preserve"> PAGEREF _Toc85998858 \h </w:instrText>
             </w:r>
             <w:r>
               <w:rPr>
@@ -2818,7 +2818,7 @@
                 <w:noProof/>
                 <w:webHidden/>
               </w:rPr>
-              <w:t>6</w:t>
+              <w:t>7</w:t>
             </w:r>
             <w:r>
               <w:rPr>
@@ -2842,7 +2842,7 @@
               <w:lang/>
             </w:rPr>
           </w:pPr>
-          <w:hyperlink w:anchor="_Toc85806879" w:history="1">
+          <w:hyperlink w:anchor="_Toc85998859" w:history="1">
             <w:r>
               <w:rPr>
                 <w:rStyle w:val="Hyperlink"/>
@@ -2885,7 +2885,7 @@
                 <w:noProof/>
                 <w:webHidden/>
               </w:rPr>
-              <w:instrText xml:space="preserve"> PAGEREF _Toc85806879 \h </w:instrText>
+              <w:instrText xml:space="preserve"> PAGEREF _Toc85998859 \h </w:instrText>
             </w:r>
             <w:r>
               <w:rPr>
@@ -2905,7 +2905,7 @@
                 <w:noProof/>
                 <w:webHidden/>
               </w:rPr>
-              <w:t>6</w:t>
+              <w:t>7</w:t>
             </w:r>
             <w:r>
               <w:rPr>
@@ -2929,7 +2929,7 @@
               <w:lang/>
             </w:rPr>
           </w:pPr>
-          <w:hyperlink w:anchor="_Toc85806880" w:history="1">
+          <w:hyperlink w:anchor="_Toc85998860" w:history="1">
             <w:r>
               <w:rPr>
                 <w:rStyle w:val="Hyperlink"/>
@@ -2972,7 +2972,7 @@
                 <w:noProof/>
                 <w:webHidden/>
               </w:rPr>
-              <w:instrText xml:space="preserve"> PAGEREF _Toc85806880 \h </w:instrText>
+              <w:instrText xml:space="preserve"> PAGEREF _Toc85998860 \h </w:instrText>
             </w:r>
             <w:r>
               <w:rPr>
@@ -2992,7 +2992,7 @@
                 <w:noProof/>
                 <w:webHidden/>
               </w:rPr>
-              <w:t>6</w:t>
+              <w:t>7</w:t>
             </w:r>
             <w:r>
               <w:rPr>
@@ -3015,7 +3015,7 @@
               <w:lang/>
             </w:rPr>
           </w:pPr>
-          <w:hyperlink w:anchor="_Toc85806881" w:history="1">
+          <w:hyperlink w:anchor="_Toc85998861" w:history="1">
             <w:r>
               <w:rPr>
                 <w:rStyle w:val="Hyperlink"/>
@@ -3042,7 +3042,7 @@
                 <w:noProof/>
                 <w:webHidden/>
               </w:rPr>
-              <w:instrText xml:space="preserve"> PAGEREF _Toc85806881 \h </w:instrText>
+              <w:instrText xml:space="preserve"> PAGEREF _Toc85998861 \h </w:instrText>
             </w:r>
             <w:r>
               <w:rPr>
@@ -3062,7 +3062,7 @@
                 <w:noProof/>
                 <w:webHidden/>
               </w:rPr>
-              <w:t>6</w:t>
+              <w:t>7</w:t>
             </w:r>
             <w:r>
               <w:rPr>
@@ -3086,7 +3086,7 @@
               <w:lang/>
             </w:rPr>
           </w:pPr>
-          <w:hyperlink w:anchor="_Toc85806882" w:history="1">
+          <w:hyperlink w:anchor="_Toc85998862" w:history="1">
             <w:r>
               <w:rPr>
                 <w:rStyle w:val="Hyperlink"/>
@@ -3129,7 +3129,7 @@
                 <w:noProof/>
                 <w:webHidden/>
               </w:rPr>
-              <w:instrText xml:space="preserve"> PAGEREF _Toc85806882 \h </w:instrText>
+              <w:instrText xml:space="preserve"> PAGEREF _Toc85998862 \h </w:instrText>
             </w:r>
             <w:r>
               <w:rPr>
@@ -3149,7 +3149,7 @@
                 <w:noProof/>
                 <w:webHidden/>
               </w:rPr>
-              <w:t>6</w:t>
+              <w:t>7</w:t>
             </w:r>
             <w:r>
               <w:rPr>
@@ -3172,7 +3172,7 @@
               <w:lang/>
             </w:rPr>
           </w:pPr>
-          <w:hyperlink w:anchor="_Toc85806883" w:history="1">
+          <w:hyperlink w:anchor="_Toc85998863" w:history="1">
             <w:r>
               <w:rPr>
                 <w:rStyle w:val="Hyperlink"/>
@@ -3199,7 +3199,7 @@
                 <w:noProof/>
                 <w:webHidden/>
               </w:rPr>
-              <w:instrText xml:space="preserve"> PAGEREF _Toc85806883 \h </w:instrText>
+              <w:instrText xml:space="preserve"> PAGEREF _Toc85998863 \h </w:instrText>
             </w:r>
             <w:r>
               <w:rPr>
@@ -3219,7 +3219,7 @@
                 <w:noProof/>
                 <w:webHidden/>
               </w:rPr>
-              <w:t>6</w:t>
+              <w:t>7</w:t>
             </w:r>
             <w:r>
               <w:rPr>
@@ -3243,7 +3243,7 @@
               <w:lang/>
             </w:rPr>
           </w:pPr>
-          <w:hyperlink w:anchor="_Toc85806884" w:history="1">
+          <w:hyperlink w:anchor="_Toc85998864" w:history="1">
             <w:r>
               <w:rPr>
                 <w:rStyle w:val="Hyperlink"/>
@@ -3286,7 +3286,7 @@
                 <w:noProof/>
                 <w:webHidden/>
               </w:rPr>
-              <w:instrText xml:space="preserve"> PAGEREF _Toc85806884 \h </w:instrText>
+              <w:instrText xml:space="preserve"> PAGEREF _Toc85998864 \h </w:instrText>
             </w:r>
             <w:r>
               <w:rPr>
@@ -3306,7 +3306,7 @@
                 <w:noProof/>
                 <w:webHidden/>
               </w:rPr>
-              <w:t>6</w:t>
+              <w:t>7</w:t>
             </w:r>
             <w:r>
               <w:rPr>
@@ -3330,7 +3330,7 @@
               <w:lang/>
             </w:rPr>
           </w:pPr>
-          <w:hyperlink w:anchor="_Toc85806885" w:history="1">
+          <w:hyperlink w:anchor="_Toc85998865" w:history="1">
             <w:r>
               <w:rPr>
                 <w:rStyle w:val="Hyperlink"/>
@@ -3373,7 +3373,7 @@
                 <w:noProof/>
                 <w:webHidden/>
               </w:rPr>
-              <w:instrText xml:space="preserve"> PAGEREF _Toc85806885 \h </w:instrText>
+              <w:instrText xml:space="preserve"> PAGEREF _Toc85998865 \h </w:instrText>
             </w:r>
             <w:r>
               <w:rPr>
@@ -3393,7 +3393,7 @@
                 <w:noProof/>
                 <w:webHidden/>
               </w:rPr>
-              <w:t>6</w:t>
+              <w:t>7</w:t>
             </w:r>
             <w:r>
               <w:rPr>
@@ -3416,7 +3416,7 @@
               <w:lang/>
             </w:rPr>
           </w:pPr>
-          <w:hyperlink w:anchor="_Toc85806886" w:history="1">
+          <w:hyperlink w:anchor="_Toc85998866" w:history="1">
             <w:r>
               <w:rPr>
                 <w:rStyle w:val="Hyperlink"/>
@@ -3431,47 +3431,7 @@
                 <w:webHidden/>
               </w:rPr>
               <w:tab/>
-            </w:r>
-            <w:r>
-              <w:rPr>
-                <w:noProof/>
-                <w:webHidden/>
-              </w:rPr>
-              <w:fldChar w:fldCharType="begin"/>
-            </w:r>
-            <w:r>
-              <w:rPr>
-                <w:noProof/>
-                <w:webHidden/>
-              </w:rPr>
-              <w:instrText xml:space="preserve"> PAGEREF _Toc85806886 \h </w:instrText>
-            </w:r>
-            <w:r>
-              <w:rPr>
-                <w:noProof/>
-                <w:webHidden/>
-              </w:rPr>
-            </w:r>
-            <w:r>
-              <w:rPr>
-                <w:noProof/>
-                <w:webHidden/>
-              </w:rPr>
-              <w:fldChar w:fldCharType="separate"/>
-            </w:r>
-            <w:r>
-              <w:rPr>
-                <w:noProof/>
-                <w:webHidden/>
-              </w:rPr>
-              <w:t>6</w:t>
-            </w:r>
-            <w:r>
-              <w:rPr>
-                <w:noProof/>
-                <w:webHidden/>
-              </w:rPr>
-              <w:fldChar w:fldCharType="end"/>
+              <w:t>8</w:t>
             </w:r>
           </w:hyperlink>
         </w:p>
@@ -3487,7 +3447,7 @@
               <w:lang/>
             </w:rPr>
           </w:pPr>
-          <w:hyperlink w:anchor="_Toc85806887" w:history="1">
+          <w:hyperlink w:anchor="_Toc85998867" w:history="1">
             <w:r>
               <w:rPr>
                 <w:rStyle w:val="Hyperlink"/>
@@ -3502,47 +3462,7 @@
                 <w:webHidden/>
               </w:rPr>
               <w:tab/>
-            </w:r>
-            <w:r>
-              <w:rPr>
-                <w:noProof/>
-                <w:webHidden/>
-              </w:rPr>
-              <w:fldChar w:fldCharType="begin"/>
-            </w:r>
-            <w:r>
-              <w:rPr>
-                <w:noProof/>
-                <w:webHidden/>
-              </w:rPr>
-              <w:instrText xml:space="preserve"> PAGEREF _Toc85806887 \h </w:instrText>
-            </w:r>
-            <w:r>
-              <w:rPr>
-                <w:noProof/>
-                <w:webHidden/>
-              </w:rPr>
-            </w:r>
-            <w:r>
-              <w:rPr>
-                <w:noProof/>
-                <w:webHidden/>
-              </w:rPr>
-              <w:fldChar w:fldCharType="separate"/>
-            </w:r>
-            <w:r>
-              <w:rPr>
-                <w:noProof/>
-                <w:webHidden/>
-              </w:rPr>
-              <w:t>6</w:t>
-            </w:r>
-            <w:r>
-              <w:rPr>
-                <w:noProof/>
-                <w:webHidden/>
-              </w:rPr>
-              <w:fldChar w:fldCharType="end"/>
+              <w:t>9</w:t>
             </w:r>
           </w:hyperlink>
         </w:p>
@@ -3558,7 +3478,7 @@
               <w:lang/>
             </w:rPr>
           </w:pPr>
-          <w:hyperlink w:anchor="_Toc85806888" w:history="1">
+          <w:hyperlink w:anchor="_Toc85998868" w:history="1">
             <w:r>
               <w:rPr>
                 <w:rStyle w:val="Hyperlink"/>
@@ -3573,7 +3493,37 @@
                 <w:webHidden/>
               </w:rPr>
               <w:tab/>
-              <w:t>6</w:t>
+              <w:t>12</w:t>
+            </w:r>
+          </w:hyperlink>
+        </w:p>
+        <w:p>
+          <w:pPr>
+            <w:pStyle w:val="TOC1"/>
+            <w:tabs>
+              <w:tab w:val="right" w:leader="dot" w:pos="9062"/>
+            </w:tabs>
+            <w:rPr>
+              <w:rFonts w:eastAsiaTheme="minorEastAsia"/>
+              <w:noProof/>
+              <w:lang/>
+            </w:rPr>
+          </w:pPr>
+          <w:hyperlink w:anchor="_Toc85998869" w:history="1">
+            <w:r>
+              <w:rPr>
+                <w:rStyle w:val="Hyperlink"/>
+                <w:noProof/>
+              </w:rPr>
+              <w:t>Nuttige links</w:t>
+            </w:r>
+            <w:r>
+              <w:rPr>
+                <w:noProof/>
+                <w:webHidden/>
+              </w:rPr>
+              <w:tab/>
+              <w:t>14</w:t>
             </w:r>
           </w:hyperlink>
         </w:p>
@@ -3591,6 +3541,7 @@
     </w:sdt>
     <w:p>
       <w:r>
+        <w:lastRenderedPageBreak/>
         <w:br w:type="page"/>
       </w:r>
     </w:p>
@@ -3598,7 +3549,7 @@
       <w:pPr>
         <w:pStyle w:val="Heading1"/>
       </w:pPr>
-      <w:bookmarkStart w:id="0" w:name="_Toc85806857"/>
+      <w:bookmarkStart w:id="0" w:name="_Toc85998837"/>
       <w:r>
         <w:lastRenderedPageBreak/>
         <w:t>Inleiding</w:t>
@@ -3709,7 +3660,7 @@
       <w:pPr>
         <w:pStyle w:val="Heading1"/>
       </w:pPr>
-      <w:bookmarkStart w:id="1" w:name="_Toc85806858"/>
+      <w:bookmarkStart w:id="1" w:name="_Toc85998838"/>
       <w:proofErr w:type="spellStart"/>
       <w:r>
         <w:lastRenderedPageBreak/>
@@ -3722,7 +3673,7 @@
       <w:pPr>
         <w:pStyle w:val="Heading2"/>
       </w:pPr>
-      <w:bookmarkStart w:id="2" w:name="_Toc85806859"/>
+      <w:bookmarkStart w:id="2" w:name="_Toc85998839"/>
       <w:r>
         <w:t>Deliverables</w:t>
       </w:r>
@@ -3733,7 +3684,7 @@
         <w:pStyle w:val="Heading3"/>
         <w:ind w:left="360"/>
       </w:pPr>
-      <w:bookmarkStart w:id="3" w:name="_Toc85806860"/>
+      <w:bookmarkStart w:id="3" w:name="_Toc85998840"/>
       <w:r>
         <w:t>Front</w:t>
       </w:r>
@@ -3868,7 +3819,7 @@
         <w:pStyle w:val="Heading3"/>
         <w:ind w:left="360"/>
       </w:pPr>
-      <w:bookmarkStart w:id="4" w:name="_Toc85806861"/>
+      <w:bookmarkStart w:id="4" w:name="_Toc85998841"/>
       <w:r>
         <w:t>Front</w:t>
       </w:r>
@@ -3987,7 +3938,7 @@
         <w:pStyle w:val="Heading3"/>
         <w:ind w:left="360"/>
       </w:pPr>
-      <w:bookmarkStart w:id="5" w:name="_Toc85806862"/>
+      <w:bookmarkStart w:id="5" w:name="_Toc85998842"/>
       <w:r>
         <w:t>Back</w:t>
       </w:r>
@@ -4087,7 +4038,7 @@
         <w:pStyle w:val="Heading3"/>
         <w:ind w:left="360"/>
       </w:pPr>
-      <w:bookmarkStart w:id="6" w:name="_Toc85806863"/>
+      <w:bookmarkStart w:id="6" w:name="_Toc85998843"/>
       <w:r>
         <w:t>Database</w:t>
       </w:r>
@@ -4162,7 +4113,7 @@
         <w:pStyle w:val="Heading3"/>
         <w:ind w:left="360"/>
       </w:pPr>
-      <w:bookmarkStart w:id="7" w:name="_Toc85806864"/>
+      <w:bookmarkStart w:id="7" w:name="_Toc85998844"/>
       <w:r>
         <w:t>AI</w:t>
       </w:r>
@@ -4217,7 +4168,7 @@
           <w:lang w:val="nl-NL"/>
         </w:rPr>
       </w:pPr>
-      <w:bookmarkStart w:id="8" w:name="_Toc85806865"/>
+      <w:bookmarkStart w:id="8" w:name="_Toc85998845"/>
       <w:r>
         <w:rPr>
           <w:lang w:val="nl-NL"/>
@@ -4364,7 +4315,7 @@
           <w:lang w:val="en-US"/>
         </w:rPr>
       </w:pPr>
-      <w:bookmarkStart w:id="9" w:name="_Toc85806866"/>
+      <w:bookmarkStart w:id="9" w:name="_Toc85998846"/>
       <w:r>
         <w:rPr>
           <w:lang w:val="en-US"/>
@@ -4673,7 +4624,7 @@
           <w:lang w:val="nl-NL"/>
         </w:rPr>
       </w:pPr>
-      <w:bookmarkStart w:id="10" w:name="_Toc85806867"/>
+      <w:bookmarkStart w:id="10" w:name="_Toc85998847"/>
       <w:r>
         <w:rPr>
           <w:lang w:val="nl-NL"/>
@@ -4964,7 +4915,7 @@
           <w:lang w:val="en-US"/>
         </w:rPr>
       </w:pPr>
-      <w:bookmarkStart w:id="11" w:name="_Toc85806868"/>
+      <w:bookmarkStart w:id="11" w:name="_Toc85998848"/>
       <w:r>
         <w:rPr>
           <w:lang w:val="en-US"/>
@@ -4985,7 +4936,7 @@
       <w:pPr>
         <w:pStyle w:val="Heading2"/>
       </w:pPr>
-      <w:bookmarkStart w:id="12" w:name="_Toc85806869"/>
+      <w:bookmarkStart w:id="12" w:name="_Toc85998849"/>
       <w:r>
         <w:t>back-end</w:t>
       </w:r>
@@ -4999,7 +4950,7 @@
           <w:numId w:val="6"/>
         </w:numPr>
       </w:pPr>
-      <w:bookmarkStart w:id="13" w:name="_Toc85806870"/>
+      <w:bookmarkStart w:id="13" w:name="_Toc85998850"/>
       <w:r>
         <w:t>rust</w:t>
       </w:r>
@@ -5069,7 +5020,7 @@
           <w:numId w:val="6"/>
         </w:numPr>
       </w:pPr>
-      <w:bookmarkStart w:id="14" w:name="_Toc85806871"/>
+      <w:bookmarkStart w:id="14" w:name="_Toc85998851"/>
       <w:proofErr w:type="spellStart"/>
       <w:r>
         <w:t>Actix</w:t>
@@ -5134,7 +5085,7 @@
       <w:pPr>
         <w:pStyle w:val="Heading2"/>
       </w:pPr>
-      <w:bookmarkStart w:id="15" w:name="_Toc85806872"/>
+      <w:bookmarkStart w:id="15" w:name="_Toc85998852"/>
       <w:proofErr w:type="gramStart"/>
       <w:r>
         <w:t>front</w:t>
@@ -5153,7 +5104,7 @@
           <w:numId w:val="6"/>
         </w:numPr>
       </w:pPr>
-      <w:bookmarkStart w:id="16" w:name="_Toc85806873"/>
+      <w:bookmarkStart w:id="16" w:name="_Toc85998853"/>
       <w:r>
         <w:t>pwa</w:t>
       </w:r>
@@ -5209,7 +5160,7 @@
           <w:numId w:val="6"/>
         </w:numPr>
       </w:pPr>
-      <w:bookmarkStart w:id="17" w:name="_Toc85806874"/>
+      <w:bookmarkStart w:id="17" w:name="_Toc85998854"/>
       <w:proofErr w:type="spellStart"/>
       <w:r>
         <w:t>Electronjs</w:t>
@@ -5270,7 +5221,7 @@
           <w:numId w:val="6"/>
         </w:numPr>
       </w:pPr>
-      <w:bookmarkStart w:id="18" w:name="_Toc85806875"/>
+      <w:bookmarkStart w:id="18" w:name="_Toc85998855"/>
       <w:proofErr w:type="gramStart"/>
       <w:r>
         <w:t>bootstrap</w:t>
@@ -5341,7 +5292,7 @@
           <w:numId w:val="6"/>
         </w:numPr>
       </w:pPr>
-      <w:bookmarkStart w:id="19" w:name="_Toc85806876"/>
+      <w:bookmarkStart w:id="19" w:name="_Toc85998856"/>
       <w:r>
         <w:t>angular</w:t>
       </w:r>
@@ -5392,7 +5343,7 @@
       <w:pPr>
         <w:pStyle w:val="Heading2"/>
       </w:pPr>
-      <w:bookmarkStart w:id="20" w:name="_Toc85806877"/>
+      <w:bookmarkStart w:id="20" w:name="_Toc85998857"/>
       <w:proofErr w:type="gramStart"/>
       <w:r>
         <w:lastRenderedPageBreak/>
@@ -5412,7 +5363,7 @@
           <w:numId w:val="6"/>
         </w:numPr>
       </w:pPr>
-      <w:bookmarkStart w:id="21" w:name="_Toc85806878"/>
+      <w:bookmarkStart w:id="21" w:name="_Toc85998858"/>
       <w:r>
         <w:t>API</w:t>
       </w:r>
@@ -5426,7 +5377,7 @@
           <w:numId w:val="6"/>
         </w:numPr>
       </w:pPr>
-      <w:bookmarkStart w:id="22" w:name="_Toc85806879"/>
+      <w:bookmarkStart w:id="22" w:name="_Toc85998859"/>
       <w:r>
         <w:t>SRP</w:t>
       </w:r>
@@ -5511,7 +5462,7 @@
           <w:numId w:val="6"/>
         </w:numPr>
       </w:pPr>
-      <w:bookmarkStart w:id="23" w:name="_Toc85806880"/>
+      <w:bookmarkStart w:id="23" w:name="_Toc85998860"/>
       <w:r>
         <w:t>JWT</w:t>
       </w:r>
@@ -5522,7 +5473,7 @@
       <w:pPr>
         <w:pStyle w:val="Heading2"/>
       </w:pPr>
-      <w:bookmarkStart w:id="24" w:name="_Toc85806881"/>
+      <w:bookmarkStart w:id="24" w:name="_Toc85998861"/>
       <w:r>
         <w:t>database</w:t>
       </w:r>
@@ -5536,7 +5487,7 @@
           <w:numId w:val="6"/>
         </w:numPr>
       </w:pPr>
-      <w:bookmarkStart w:id="25" w:name="_Toc85806882"/>
+      <w:bookmarkStart w:id="25" w:name="_Toc85998862"/>
       <w:r>
         <w:t>Datahike</w:t>
       </w:r>
@@ -5637,7 +5588,7 @@
       <w:pPr>
         <w:pStyle w:val="Heading2"/>
       </w:pPr>
-      <w:bookmarkStart w:id="26" w:name="_Toc85806883"/>
+      <w:bookmarkStart w:id="26" w:name="_Toc85998863"/>
       <w:proofErr w:type="gramStart"/>
       <w:r>
         <w:t>hosting</w:t>
@@ -5653,7 +5604,7 @@
           <w:numId w:val="6"/>
         </w:numPr>
       </w:pPr>
-      <w:bookmarkStart w:id="27" w:name="_Toc85806884"/>
+      <w:bookmarkStart w:id="27" w:name="_Toc85998864"/>
       <w:r>
         <w:t>azure</w:t>
       </w:r>
@@ -5725,7 +5676,7 @@
           <w:numId w:val="6"/>
         </w:numPr>
       </w:pPr>
-      <w:bookmarkStart w:id="28" w:name="_Toc85806885"/>
+      <w:bookmarkStart w:id="28" w:name="_Toc85998865"/>
       <w:proofErr w:type="spellStart"/>
       <w:r>
         <w:t>Github</w:t>
@@ -5796,7 +5747,7 @@
           <w:lang w:val="en-US"/>
         </w:rPr>
       </w:pPr>
-      <w:bookmarkStart w:id="29" w:name="_Toc85806886"/>
+      <w:bookmarkStart w:id="29" w:name="_Toc85998866"/>
       <w:r>
         <w:rPr>
           <w:lang w:val="en-US"/>
@@ -5809,7 +5760,7 @@
       <w:pPr>
         <w:pStyle w:val="Heading2"/>
       </w:pPr>
-      <w:bookmarkStart w:id="30" w:name="_Toc85806887"/>
+      <w:bookmarkStart w:id="30" w:name="_Toc85998867"/>
       <w:r>
         <w:rPr>
           <w:lang w:val="en-US"/>
@@ -5862,7 +5813,7 @@
           <v:shape id="_x0000_i1025" type="#_x0000_t75" style="width:644.15pt;height:453.7pt" o:ole="">
             <v:imagedata r:id="rId6" o:title=""/>
           </v:shape>
-          <o:OLEObject Type="Embed" ProgID="Visio.Drawing.15" ShapeID="_x0000_i1025" DrawAspect="Content" ObjectID="_1696420402" r:id="rId7"/>
+          <o:OLEObject Type="Embed" ProgID="Visio.Drawing.15" ShapeID="_x0000_i1025" DrawAspect="Content" ObjectID="_1696611662" r:id="rId7"/>
         </w:object>
       </w:r>
     </w:p>
@@ -5872,7 +5823,7 @@
           <v:shape id="_x0000_i1026" type="#_x0000_t75" style="width:644.15pt;height:453.7pt" o:ole="">
             <v:imagedata r:id="rId8" o:title=""/>
           </v:shape>
-          <o:OLEObject Type="Embed" ProgID="Visio.Drawing.15" ShapeID="_x0000_i1026" DrawAspect="Content" ObjectID="_1696420403" r:id="rId9"/>
+          <o:OLEObject Type="Embed" ProgID="Visio.Drawing.15" ShapeID="_x0000_i1026" DrawAspect="Content" ObjectID="_1696611663" r:id="rId9"/>
         </w:object>
       </w:r>
     </w:p>
@@ -5882,7 +5833,7 @@
           <v:shape id="_x0000_i1027" type="#_x0000_t75" style="width:644.15pt;height:453.7pt" o:ole="">
             <v:imagedata r:id="rId10" o:title=""/>
           </v:shape>
-          <o:OLEObject Type="Embed" ProgID="Visio.Drawing.15" ShapeID="_x0000_i1027" DrawAspect="Content" ObjectID="_1696420404" r:id="rId11"/>
+          <o:OLEObject Type="Embed" ProgID="Visio.Drawing.15" ShapeID="_x0000_i1027" DrawAspect="Content" ObjectID="_1696611664" r:id="rId11"/>
         </w:object>
       </w:r>
     </w:p>
@@ -5905,7 +5856,7 @@
           <w:lang w:val="en-US"/>
         </w:rPr>
       </w:pPr>
-      <w:bookmarkStart w:id="31" w:name="_Toc85806888"/>
+      <w:bookmarkStart w:id="31" w:name="_Toc85998868"/>
       <w:r>
         <w:rPr>
           <w:lang w:val="en-US"/>
@@ -6002,13 +5953,13 @@
         </w:rPr>
         <w:lastRenderedPageBreak/>
         <w:drawing>
-          <wp:anchor distT="0" distB="0" distL="114300" distR="114300" simplePos="0" relativeHeight="251662336" behindDoc="0" locked="0" layoutInCell="1" allowOverlap="1" wp14:anchorId="6D64F163" wp14:editId="6D92822A">
+          <wp:anchor distT="0" distB="0" distL="114300" distR="114300" simplePos="0" relativeHeight="251662336" behindDoc="0" locked="0" layoutInCell="1" allowOverlap="1" wp14:anchorId="6D64F163" wp14:editId="19F2275E">
             <wp:simplePos x="0" y="0"/>
             <wp:positionH relativeFrom="margin">
               <wp:align>right</wp:align>
             </wp:positionH>
             <wp:positionV relativeFrom="paragraph">
-              <wp:posOffset>1167114</wp:posOffset>
+              <wp:posOffset>1166495</wp:posOffset>
             </wp:positionV>
             <wp:extent cx="5764530" cy="6543675"/>
             <wp:effectExtent l="0" t="0" r="7620" b="9525"/>
@@ -6058,6 +6009,67 @@
           </wp:anchor>
         </w:drawing>
       </w:r>
+      <w:r>
+        <w:rPr>
+          <w:lang w:val="en-US"/>
+        </w:rPr>
+        <w:br w:type="page"/>
+      </w:r>
+    </w:p>
+    <w:p>
+      <w:pPr>
+        <w:pStyle w:val="Heading1"/>
+      </w:pPr>
+      <w:bookmarkStart w:id="32" w:name="_Toc85998869"/>
+      <w:r>
+        <w:lastRenderedPageBreak/>
+        <w:t>Nuttige links</w:t>
+      </w:r>
+      <w:bookmarkEnd w:id="32"/>
+    </w:p>
+    <w:p>
+      <w:pPr>
+        <w:pStyle w:val="ListParagraph"/>
+        <w:numPr>
+          <w:ilvl w:val="0"/>
+          <w:numId w:val="7"/>
+        </w:numPr>
+        <w:rPr>
+          <w:lang w:val="nl-NL"/>
+        </w:rPr>
+      </w:pPr>
+      <w:hyperlink r:id="rId14" w:history="1">
+        <w:r>
+          <w:rPr>
+            <w:rStyle w:val="Hyperlink"/>
+            <w:lang w:val="nl-NL"/>
+          </w:rPr>
+          <w:t xml:space="preserve">GitHub </w:t>
+        </w:r>
+        <w:proofErr w:type="spellStart"/>
+        <w:r>
+          <w:rPr>
+            <w:rStyle w:val="Hyperlink"/>
+            <w:lang w:val="nl-NL"/>
+          </w:rPr>
+          <w:t>Rea</w:t>
+        </w:r>
+        <w:r>
+          <w:rPr>
+            <w:rStyle w:val="Hyperlink"/>
+            <w:lang w:val="nl-NL"/>
+          </w:rPr>
+          <w:t>d</w:t>
+        </w:r>
+        <w:r>
+          <w:rPr>
+            <w:rStyle w:val="Hyperlink"/>
+            <w:lang w:val="nl-NL"/>
+          </w:rPr>
+          <w:t>me</w:t>
+        </w:r>
+        <w:proofErr w:type="spellEnd"/>
+      </w:hyperlink>
     </w:p>
     <w:sectPr>
       <w:pgSz w:w="11906" w:h="16838"/>
@@ -6074,6 +6086,119 @@
 <file path=word/numbering.xml><?xml version="1.0" encoding="utf-8"?>
 <w:numbering xmlns:wpc="http://schemas.microsoft.com/office/word/2010/wordprocessingCanvas" xmlns:cx="http://schemas.microsoft.com/office/drawing/2014/chartex" xmlns:cx1="http://schemas.microsoft.com/office/drawing/2015/9/8/chartex" xmlns:cx2="http://schemas.microsoft.com/office/drawing/2015/10/21/chartex" xmlns:cx3="http://schemas.microsoft.com/office/drawing/2016/5/9/chartex" xmlns:cx4="http://schemas.microsoft.com/office/drawing/2016/5/10/chartex" xmlns:cx5="http://schemas.microsoft.com/office/drawing/2016/5/11/chartex" xmlns:cx6="http://schemas.microsoft.com/office/drawing/2016/5/12/chartex" xmlns:cx7="http://schemas.microsoft.com/office/drawing/2016/5/13/chartex" xmlns:cx8="http://schemas.microsoft.com/office/drawing/2016/5/14/chartex" xmlns:mc="http://schemas.openxmlformats.org/markup-compatibility/2006" xmlns:aink="http://schemas.microsoft.com/office/drawing/2016/ink" xmlns:am3d="http://schemas.microsoft.com/office/drawing/2017/model3d" xmlns:o="urn:schemas-microsoft-com:office:office" xmlns:r="http://schemas.openxmlformats.org/officeDocument/2006/relationships" xmlns:m="http://schemas.openxmlformats.org/officeDocument/2006/math" xmlns:v="urn:schemas-microsoft-com:vml" xmlns:wp14="http://schemas.microsoft.com/office/word/2010/wordprocessingDrawing" xmlns:wp="http://schemas.openxmlformats.org/drawingml/2006/wordprocessingDrawing" xmlns:w10="urn:schemas-microsoft-com:office:word" xmlns:w="http://schemas.openxmlformats.org/wordprocessingml/2006/main" xmlns:w14="http://schemas.microsoft.com/office/word/2010/wordml" xmlns:w15="http://schemas.microsoft.com/office/word/2012/wordml" xmlns:w16cex="http://schemas.microsoft.com/office/word/2018/wordml/cex" xmlns:w16cid="http://schemas.microsoft.com/office/word/2016/wordml/cid" xmlns:w16="http://schemas.microsoft.com/office/word/2018/wordml" xmlns:w16se="http://schemas.microsoft.com/office/word/2015/wordml/symex" xmlns:wpg="http://schemas.microsoft.com/office/word/2010/wordprocessingGroup" xmlns:wpi="http://schemas.microsoft.com/office/word/2010/wordprocessingInk" xmlns:wne="http://schemas.microsoft.com/office/word/2006/wordml" xmlns:wps="http://schemas.microsoft.com/office/word/2010/wordprocessingShape" mc:Ignorable="w14 w15 w16se w16cid w16 w16cex wp14">
   <w:abstractNum w:abstractNumId="0" w15:restartNumberingAfterBreak="0">
+    <w:nsid w:val="07057B99"/>
+    <w:multiLevelType w:val="hybridMultilevel"/>
+    <w:tmpl w:val="FEE8D3A4"/>
+    <w:lvl w:ilvl="0" w:tplc="10000001">
+      <w:start w:val="1"/>
+      <w:numFmt w:val="bullet"/>
+      <w:lvlText w:val=""/>
+      <w:lvlJc w:val="left"/>
+      <w:pPr>
+        <w:ind w:left="720" w:hanging="360"/>
+      </w:pPr>
+      <w:rPr>
+        <w:rFonts w:ascii="Symbol" w:hAnsi="Symbol" w:hint="default"/>
+      </w:rPr>
+    </w:lvl>
+    <w:lvl w:ilvl="1" w:tplc="10000003" w:tentative="1">
+      <w:start w:val="1"/>
+      <w:numFmt w:val="bullet"/>
+      <w:lvlText w:val="o"/>
+      <w:lvlJc w:val="left"/>
+      <w:pPr>
+        <w:ind w:left="1440" w:hanging="360"/>
+      </w:pPr>
+      <w:rPr>
+        <w:rFonts w:ascii="Courier New" w:hAnsi="Courier New" w:cs="Courier New" w:hint="default"/>
+      </w:rPr>
+    </w:lvl>
+    <w:lvl w:ilvl="2" w:tplc="10000005" w:tentative="1">
+      <w:start w:val="1"/>
+      <w:numFmt w:val="bullet"/>
+      <w:lvlText w:val=""/>
+      <w:lvlJc w:val="left"/>
+      <w:pPr>
+        <w:ind w:left="2160" w:hanging="360"/>
+      </w:pPr>
+      <w:rPr>
+        <w:rFonts w:ascii="Wingdings" w:hAnsi="Wingdings" w:hint="default"/>
+      </w:rPr>
+    </w:lvl>
+    <w:lvl w:ilvl="3" w:tplc="10000001" w:tentative="1">
+      <w:start w:val="1"/>
+      <w:numFmt w:val="bullet"/>
+      <w:lvlText w:val=""/>
+      <w:lvlJc w:val="left"/>
+      <w:pPr>
+        <w:ind w:left="2880" w:hanging="360"/>
+      </w:pPr>
+      <w:rPr>
+        <w:rFonts w:ascii="Symbol" w:hAnsi="Symbol" w:hint="default"/>
+      </w:rPr>
+    </w:lvl>
+    <w:lvl w:ilvl="4" w:tplc="10000003" w:tentative="1">
+      <w:start w:val="1"/>
+      <w:numFmt w:val="bullet"/>
+      <w:lvlText w:val="o"/>
+      <w:lvlJc w:val="left"/>
+      <w:pPr>
+        <w:ind w:left="3600" w:hanging="360"/>
+      </w:pPr>
+      <w:rPr>
+        <w:rFonts w:ascii="Courier New" w:hAnsi="Courier New" w:cs="Courier New" w:hint="default"/>
+      </w:rPr>
+    </w:lvl>
+    <w:lvl w:ilvl="5" w:tplc="10000005" w:tentative="1">
+      <w:start w:val="1"/>
+      <w:numFmt w:val="bullet"/>
+      <w:lvlText w:val=""/>
+      <w:lvlJc w:val="left"/>
+      <w:pPr>
+        <w:ind w:left="4320" w:hanging="360"/>
+      </w:pPr>
+      <w:rPr>
+        <w:rFonts w:ascii="Wingdings" w:hAnsi="Wingdings" w:hint="default"/>
+      </w:rPr>
+    </w:lvl>
+    <w:lvl w:ilvl="6" w:tplc="10000001" w:tentative="1">
+      <w:start w:val="1"/>
+      <w:numFmt w:val="bullet"/>
+      <w:lvlText w:val=""/>
+      <w:lvlJc w:val="left"/>
+      <w:pPr>
+        <w:ind w:left="5040" w:hanging="360"/>
+      </w:pPr>
+      <w:rPr>
+        <w:rFonts w:ascii="Symbol" w:hAnsi="Symbol" w:hint="default"/>
+      </w:rPr>
+    </w:lvl>
+    <w:lvl w:ilvl="7" w:tplc="10000003" w:tentative="1">
+      <w:start w:val="1"/>
+      <w:numFmt w:val="bullet"/>
+      <w:lvlText w:val="o"/>
+      <w:lvlJc w:val="left"/>
+      <w:pPr>
+        <w:ind w:left="5760" w:hanging="360"/>
+      </w:pPr>
+      <w:rPr>
+        <w:rFonts w:ascii="Courier New" w:hAnsi="Courier New" w:cs="Courier New" w:hint="default"/>
+      </w:rPr>
+    </w:lvl>
+    <w:lvl w:ilvl="8" w:tplc="10000005" w:tentative="1">
+      <w:start w:val="1"/>
+      <w:numFmt w:val="bullet"/>
+      <w:lvlText w:val=""/>
+      <w:lvlJc w:val="left"/>
+      <w:pPr>
+        <w:ind w:left="6480" w:hanging="360"/>
+      </w:pPr>
+      <w:rPr>
+        <w:rFonts w:ascii="Wingdings" w:hAnsi="Wingdings" w:hint="default"/>
+      </w:rPr>
+    </w:lvl>
+  </w:abstractNum>
+  <w:abstractNum w:abstractNumId="1" w15:restartNumberingAfterBreak="0">
     <w:nsid w:val="0FFF4F3B"/>
     <w:multiLevelType w:val="hybridMultilevel"/>
     <w:tmpl w:val="8CA87C68"/>
@@ -6186,7 +6311,7 @@
       </w:rPr>
     </w:lvl>
   </w:abstractNum>
-  <w:abstractNum w:abstractNumId="1" w15:restartNumberingAfterBreak="0">
+  <w:abstractNum w:abstractNumId="2" w15:restartNumberingAfterBreak="0">
     <w:nsid w:val="196A2A57"/>
     <w:multiLevelType w:val="hybridMultilevel"/>
     <w:tmpl w:val="2A5A2C40"/>
@@ -6299,7 +6424,7 @@
       </w:rPr>
     </w:lvl>
   </w:abstractNum>
-  <w:abstractNum w:abstractNumId="2" w15:restartNumberingAfterBreak="0">
+  <w:abstractNum w:abstractNumId="3" w15:restartNumberingAfterBreak="0">
     <w:nsid w:val="24B437E3"/>
     <w:multiLevelType w:val="hybridMultilevel"/>
     <w:tmpl w:val="5F2CA3E2"/>
@@ -6412,7 +6537,7 @@
       </w:rPr>
     </w:lvl>
   </w:abstractNum>
-  <w:abstractNum w:abstractNumId="3" w15:restartNumberingAfterBreak="0">
+  <w:abstractNum w:abstractNumId="4" w15:restartNumberingAfterBreak="0">
     <w:nsid w:val="3375461F"/>
     <w:multiLevelType w:val="hybridMultilevel"/>
     <w:tmpl w:val="A10E0D3E"/>
@@ -6525,7 +6650,7 @@
       </w:rPr>
     </w:lvl>
   </w:abstractNum>
-  <w:abstractNum w:abstractNumId="4" w15:restartNumberingAfterBreak="0">
+  <w:abstractNum w:abstractNumId="5" w15:restartNumberingAfterBreak="0">
     <w:nsid w:val="6C387C91"/>
     <w:multiLevelType w:val="hybridMultilevel"/>
     <w:tmpl w:val="4CB6799C"/>
@@ -6638,7 +6763,7 @@
       </w:rPr>
     </w:lvl>
   </w:abstractNum>
-  <w:abstractNum w:abstractNumId="5" w15:restartNumberingAfterBreak="0">
+  <w:abstractNum w:abstractNumId="6" w15:restartNumberingAfterBreak="0">
     <w:nsid w:val="6FB12279"/>
     <w:multiLevelType w:val="hybridMultilevel"/>
     <w:tmpl w:val="C6D67EE6"/>
@@ -6752,22 +6877,25 @@
     </w:lvl>
   </w:abstractNum>
   <w:num w:numId="1">
+    <w:abstractNumId w:val="5"/>
+  </w:num>
+  <w:num w:numId="2">
     <w:abstractNumId w:val="4"/>
   </w:num>
-  <w:num w:numId="2">
+  <w:num w:numId="3">
+    <w:abstractNumId w:val="1"/>
+  </w:num>
+  <w:num w:numId="4">
     <w:abstractNumId w:val="3"/>
   </w:num>
-  <w:num w:numId="3">
-    <w:abstractNumId w:val="0"/>
-  </w:num>
-  <w:num w:numId="4">
+  <w:num w:numId="5">
     <w:abstractNumId w:val="2"/>
   </w:num>
-  <w:num w:numId="5">
-    <w:abstractNumId w:val="1"/>
+  <w:num w:numId="6">
+    <w:abstractNumId w:val="6"/>
   </w:num>
-  <w:num w:numId="6">
-    <w:abstractNumId w:val="5"/>
+  <w:num w:numId="7">
+    <w:abstractNumId w:val="0"/>
   </w:num>
 </w:numbering>
 </file>
@@ -7411,6 +7539,30 @@
       <w:ind w:left="440"/>
     </w:pPr>
   </w:style>
+  <w:style w:type="character" w:styleId="UnresolvedMention">
+    <w:name w:val="Unresolved Mention"/>
+    <w:basedOn w:val="DefaultParagraphFont"/>
+    <w:uiPriority w:val="99"/>
+    <w:semiHidden/>
+    <w:unhideWhenUsed/>
+    <w:rsid w:val="00422EC4"/>
+    <w:rPr>
+      <w:color w:val="605E5C"/>
+      <w:shd w:val="clear" w:color="auto" w:fill="E1DFDD"/>
+    </w:rPr>
+  </w:style>
+  <w:style w:type="character" w:styleId="FollowedHyperlink">
+    <w:name w:val="FollowedHyperlink"/>
+    <w:basedOn w:val="DefaultParagraphFont"/>
+    <w:uiPriority w:val="99"/>
+    <w:semiHidden/>
+    <w:unhideWhenUsed/>
+    <w:rsid w:val="00422EC4"/>
+    <w:rPr>
+      <w:color w:val="954F72" w:themeColor="followedHyperlink"/>
+      <w:u w:val="single"/>
+    </w:rPr>
+  </w:style>
 </w:styles>
 </file>
 

</xml_diff>